<commit_message>
SRS Version 4 Update : 기능 선택 기능 추가
SRS Version 4 Update : 기능 선택 기능 추가
</commit_message>
<xml_diff>
--- a/version 4/SRS_Autonomous_Object_Tracking_Robot_v4.docx
+++ b/version 4/SRS_Autonomous_Object_Tracking_Robot_v4.docx
@@ -1938,7 +1938,6 @@
           <w:tab w:val="right" w:leader="dot" w:pos="9016"/>
         </w:tabs>
         <w:rPr>
-          <w:rFonts w:hint="eastAsia"/>
           <w:noProof/>
         </w:rPr>
       </w:pPr>
@@ -2960,7 +2959,6 @@
           <w:tab w:val="right" w:leader="dot" w:pos="9016"/>
         </w:tabs>
         <w:rPr>
-          <w:rFonts w:hint="eastAsia"/>
           <w:noProof/>
         </w:rPr>
       </w:pPr>
@@ -3040,14 +3038,7 @@
             <w:rStyle w:val="a4"/>
             <w:noProof/>
           </w:rPr>
-          <w:t>3.</w:t>
-        </w:r>
-        <w:r>
-          <w:rPr>
-            <w:rStyle w:val="a4"/>
-            <w:noProof/>
-          </w:rPr>
-          <w:t>6</w:t>
+          <w:t>3.6</w:t>
         </w:r>
         <w:r>
           <w:rPr>
@@ -3103,14 +3094,7 @@
             <w:rStyle w:val="a4"/>
             <w:noProof/>
           </w:rPr>
-          <w:t>6</w:t>
-        </w:r>
-        <w:r>
-          <w:rPr>
-            <w:rStyle w:val="a4"/>
-            <w:noProof/>
-          </w:rPr>
-          <w:t>.1</w:t>
+          <w:t>6.1</w:t>
         </w:r>
         <w:r>
           <w:rPr>
@@ -3164,7 +3148,6 @@
           <w:tab w:val="right" w:leader="dot" w:pos="9016"/>
         </w:tabs>
         <w:rPr>
-          <w:rFonts w:hint="eastAsia"/>
           <w:noProof/>
         </w:rPr>
       </w:pPr>
@@ -3181,14 +3164,7 @@
             <w:rStyle w:val="a4"/>
             <w:noProof/>
           </w:rPr>
-          <w:t>6</w:t>
-        </w:r>
-        <w:r>
-          <w:rPr>
-            <w:rStyle w:val="a4"/>
-            <w:noProof/>
-          </w:rPr>
-          <w:t>.2</w:t>
+          <w:t>6.2</w:t>
         </w:r>
         <w:r>
           <w:rPr>
@@ -3236,11 +3212,6 @@
       </w:hyperlink>
     </w:p>
     <w:p>
-      <w:pPr>
-        <w:rPr>
-          <w:rFonts w:hint="eastAsia"/>
-        </w:rPr>
-      </w:pPr>
       <w:r>
         <w:lastRenderedPageBreak/>
         <w:fldChar w:fldCharType="end"/>
@@ -5333,7 +5304,6 @@
           <w:tab w:val="left" w:pos="1547"/>
         </w:tabs>
         <w:rPr>
-          <w:rFonts w:hint="eastAsia"/>
           <w:sz w:val="22"/>
         </w:rPr>
       </w:pPr>
@@ -9179,7 +9149,6 @@
       <w:pPr>
         <w:ind w:left="400"/>
         <w:rPr>
-          <w:rFonts w:hint="eastAsia"/>
           <w:sz w:val="22"/>
         </w:rPr>
       </w:pPr>
@@ -12522,7 +12491,6 @@
     <w:p>
       <w:pPr>
         <w:rPr>
-          <w:rFonts w:hint="eastAsia"/>
           <w:sz w:val="22"/>
         </w:rPr>
       </w:pPr>
@@ -15170,7 +15138,6 @@
     <w:p>
       <w:pPr>
         <w:rPr>
-          <w:rFonts w:hint="eastAsia"/>
           <w:sz w:val="22"/>
         </w:rPr>
       </w:pPr>
@@ -16021,7 +15988,6 @@
     <w:p>
       <w:pPr>
         <w:rPr>
-          <w:rFonts w:hint="eastAsia"/>
           <w:sz w:val="22"/>
         </w:rPr>
       </w:pPr>
@@ -16248,7 +16214,6 @@
     <w:p>
       <w:pPr>
         <w:rPr>
-          <w:rFonts w:hint="eastAsia"/>
           <w:sz w:val="22"/>
         </w:rPr>
       </w:pPr>
@@ -16604,7 +16569,6 @@
           <w:p>
             <w:pPr>
               <w:rPr>
-                <w:rFonts w:hint="eastAsia"/>
                 <w:sz w:val="22"/>
               </w:rPr>
             </w:pPr>
@@ -16624,7 +16588,6 @@
           <w:p>
             <w:pPr>
               <w:rPr>
-                <w:rFonts w:hint="eastAsia"/>
                 <w:sz w:val="22"/>
               </w:rPr>
             </w:pPr>
@@ -16690,7 +16653,6 @@
           <w:p>
             <w:pPr>
               <w:rPr>
-                <w:rFonts w:hint="eastAsia"/>
                 <w:sz w:val="22"/>
               </w:rPr>
             </w:pPr>
@@ -16705,7 +16667,6 @@
           <w:p>
             <w:pPr>
               <w:rPr>
-                <w:rFonts w:hint="eastAsia"/>
                 <w:sz w:val="22"/>
               </w:rPr>
             </w:pPr>
@@ -16823,7 +16784,6 @@
           <w:p>
             <w:pPr>
               <w:rPr>
-                <w:rFonts w:hint="eastAsia"/>
                 <w:sz w:val="22"/>
               </w:rPr>
             </w:pPr>
@@ -17142,13 +17102,7 @@
               <w:rPr>
                 <w:sz w:val="22"/>
               </w:rPr>
-              <w:t>t</w:t>
-            </w:r>
-            <w:r>
-              <w:rPr>
-                <w:sz w:val="22"/>
-              </w:rPr>
-              <w:t>rue</w:t>
+              <w:t>true</w:t>
             </w:r>
             <w:r>
               <w:rPr>
@@ -17169,7 +17123,6 @@
             <w:pPr>
               <w:ind w:left="220" w:hangingChars="100" w:hanging="220"/>
               <w:rPr>
-                <w:rFonts w:hint="eastAsia"/>
                 <w:sz w:val="22"/>
               </w:rPr>
             </w:pPr>
@@ -17242,7 +17195,6 @@
       <w:pPr>
         <w:ind w:firstLine="400"/>
         <w:rPr>
-          <w:rFonts w:hint="eastAsia"/>
           <w:sz w:val="22"/>
         </w:rPr>
       </w:pPr>
@@ -17617,7 +17569,6 @@
       <w:pPr>
         <w:ind w:left="200"/>
         <w:rPr>
-          <w:rFonts w:hint="eastAsia"/>
           <w:sz w:val="22"/>
         </w:rPr>
       </w:pPr>
@@ -17779,7 +17730,6 @@
           <w:p>
             <w:pPr>
               <w:rPr>
-                <w:rFonts w:hint="eastAsia"/>
                 <w:sz w:val="22"/>
               </w:rPr>
             </w:pPr>
@@ -17943,7 +17893,6 @@
           <w:p>
             <w:pPr>
               <w:rPr>
-                <w:rFonts w:hint="eastAsia"/>
                 <w:sz w:val="22"/>
               </w:rPr>
             </w:pPr>
@@ -17978,7 +17927,6 @@
           <w:p>
             <w:pPr>
               <w:rPr>
-                <w:rFonts w:hint="eastAsia"/>
                 <w:sz w:val="22"/>
               </w:rPr>
             </w:pPr>
@@ -18045,7 +17993,6 @@
           <w:p>
             <w:pPr>
               <w:rPr>
-                <w:rFonts w:hint="eastAsia"/>
                 <w:sz w:val="22"/>
               </w:rPr>
             </w:pPr>
@@ -18139,7 +18086,6 @@
           <w:p>
             <w:pPr>
               <w:rPr>
-                <w:rFonts w:hint="eastAsia"/>
                 <w:sz w:val="22"/>
               </w:rPr>
             </w:pPr>
@@ -18276,7 +18222,6 @@
       <w:pPr>
         <w:ind w:firstLine="400"/>
         <w:rPr>
-          <w:rFonts w:hint="eastAsia"/>
           <w:sz w:val="22"/>
         </w:rPr>
       </w:pPr>
@@ -19171,7 +19116,6 @@
     <w:p>
       <w:pPr>
         <w:rPr>
-          <w:rFonts w:hint="eastAsia"/>
           <w:sz w:val="22"/>
         </w:rPr>
       </w:pPr>
@@ -19222,21 +19166,7 @@
           <w:rFonts w:hint="eastAsia"/>
           <w:sz w:val="22"/>
         </w:rPr>
-        <w:t>기능 선택</w:t>
-      </w:r>
-      <w:r>
-        <w:rPr>
-          <w:rFonts w:hint="eastAsia"/>
-          <w:sz w:val="22"/>
-        </w:rPr>
-        <w:t xml:space="preserve"> 기능은 </w:t>
-      </w:r>
-      <w:r>
-        <w:rPr>
-          <w:rFonts w:hint="eastAsia"/>
-          <w:sz w:val="22"/>
-        </w:rPr>
-        <w:t>물체 추적, 라인 추적,</w:t>
+        <w:t>기능 선택 기능은 물체 추적, 라인 추적,</w:t>
       </w:r>
       <w:r>
         <w:rPr>
@@ -19249,21 +19179,13 @@
           <w:rFonts w:hint="eastAsia"/>
           <w:sz w:val="22"/>
         </w:rPr>
-        <w:t>위험 예방 중 하나의 기능을 선택해 로봇 제어 기능이 해당 기능에서 산출한 데이터를 통해 모터를 제어할 수 있도록 데이터를 제공하는 데에 목적이 있다.</w:t>
-      </w:r>
-      <w:r>
-        <w:rPr>
-          <w:rFonts w:hint="eastAsia"/>
-          <w:sz w:val="22"/>
-        </w:rPr>
-        <w:t xml:space="preserve"> </w:t>
+        <w:t xml:space="preserve">위험 예방 중 하나의 기능을 선택해 로봇 제어 기능이 해당 기능에서 산출한 데이터를 통해 모터를 제어할 수 있도록 데이터를 제공하는 데에 목적이 있다. </w:t>
       </w:r>
     </w:p>
     <w:p>
       <w:pPr>
         <w:ind w:firstLineChars="200" w:firstLine="440"/>
         <w:rPr>
-          <w:rFonts w:hint="eastAsia"/>
           <w:sz w:val="22"/>
         </w:rPr>
       </w:pPr>
@@ -19414,14 +19336,7 @@
                 <w:rFonts w:hint="eastAsia"/>
                 <w:sz w:val="22"/>
               </w:rPr>
-              <w:t>우선</w:t>
-            </w:r>
-            <w:r>
-              <w:rPr>
-                <w:rFonts w:hint="eastAsia"/>
-                <w:sz w:val="22"/>
-              </w:rPr>
-              <w:t xml:space="preserve"> 순위 판단</w:t>
+              <w:t>우선 순위 판단</w:t>
             </w:r>
           </w:p>
           <w:p>
@@ -19548,35 +19463,7 @@
                 <w:rFonts w:hint="eastAsia"/>
                 <w:sz w:val="22"/>
               </w:rPr>
-              <w:t>물체 추적</w:t>
-            </w:r>
-            <w:r>
-              <w:rPr>
-                <w:rFonts w:hint="eastAsia"/>
-                <w:sz w:val="22"/>
-              </w:rPr>
-              <w:t xml:space="preserve"> 기</w:t>
-            </w:r>
-            <w:r>
-              <w:rPr>
-                <w:rFonts w:hint="eastAsia"/>
-                <w:sz w:val="22"/>
-              </w:rPr>
-              <w:t>능에 다음 우선</w:t>
-            </w:r>
-            <w:r>
-              <w:rPr>
-                <w:rFonts w:hint="eastAsia"/>
-                <w:sz w:val="22"/>
-              </w:rPr>
-              <w:t xml:space="preserve"> </w:t>
-            </w:r>
-            <w:r>
-              <w:rPr>
-                <w:rFonts w:hint="eastAsia"/>
-                <w:sz w:val="22"/>
-              </w:rPr>
-              <w:t>위를 할당</w:t>
+              <w:t>물체 추적 기능에 다음 우선 위를 할당</w:t>
             </w:r>
           </w:p>
           <w:p>
@@ -19622,14 +19509,7 @@
                 <w:rFonts w:hint="eastAsia"/>
                 <w:sz w:val="22"/>
               </w:rPr>
-              <w:t xml:space="preserve">센서가 </w:t>
-            </w:r>
-            <w:r>
-              <w:rPr>
-                <w:rFonts w:hint="eastAsia"/>
-                <w:sz w:val="22"/>
-              </w:rPr>
-              <w:t xml:space="preserve">라인을 추적 가능하며 현재 선정된 우선순위가 없는 경우 </w:t>
+              <w:t xml:space="preserve">센서가 라인을 추적 가능하며 현재 선정된 우선순위가 없는 경우 </w:t>
             </w:r>
             <w:r>
               <w:rPr>
@@ -19684,14 +19564,7 @@
                 <w:rFonts w:hint="eastAsia"/>
                 <w:sz w:val="22"/>
               </w:rPr>
-              <w:t>이내인 경</w:t>
-            </w:r>
-            <w:r>
-              <w:rPr>
-                <w:rFonts w:hint="eastAsia"/>
-                <w:sz w:val="22"/>
-              </w:rPr>
-              <w:t xml:space="preserve">우 </w:t>
+              <w:t xml:space="preserve">이내인 경우 </w:t>
             </w:r>
             <w:r>
               <w:rPr>
@@ -19721,20 +19594,12 @@
                 <w:sz w:val="22"/>
               </w:rPr>
               <w:lastRenderedPageBreak/>
-              <w:t xml:space="preserve">순위로 </w:t>
-            </w:r>
-            <w:r>
-              <w:rPr>
-                <w:rFonts w:hint="eastAsia"/>
-                <w:sz w:val="22"/>
-              </w:rPr>
-              <w:t>갱신</w:t>
-            </w:r>
-          </w:p>
-          <w:p>
-            <w:pPr>
-              <w:rPr>
-                <w:rFonts w:hint="eastAsia"/>
+              <w:t>순위로 갱신</w:t>
+            </w:r>
+          </w:p>
+          <w:p>
+            <w:pPr>
+              <w:rPr>
                 <w:sz w:val="22"/>
               </w:rPr>
             </w:pPr>
@@ -19888,7 +19753,6 @@
           <w:p>
             <w:pPr>
               <w:rPr>
-                <w:rFonts w:hint="eastAsia"/>
                 <w:sz w:val="22"/>
               </w:rPr>
             </w:pPr>
@@ -19925,7 +19789,6 @@
     <w:p>
       <w:pPr>
         <w:rPr>
-          <w:rFonts w:hint="eastAsia"/>
           <w:sz w:val="22"/>
         </w:rPr>
       </w:pPr>
@@ -20037,7 +19900,6 @@
       <w:pPr>
         <w:ind w:left="400"/>
         <w:rPr>
-          <w:rFonts w:hint="eastAsia"/>
           <w:sz w:val="22"/>
         </w:rPr>
       </w:pPr>
@@ -20066,7 +19928,6 @@
       <w:pPr>
         <w:ind w:left="400"/>
         <w:rPr>
-          <w:rFonts w:hint="eastAsia"/>
           <w:sz w:val="22"/>
         </w:rPr>
       </w:pPr>
@@ -20075,7 +19936,6 @@
       <w:pPr>
         <w:ind w:left="200" w:firstLine="200"/>
         <w:rPr>
-          <w:rFonts w:hint="eastAsia"/>
           <w:sz w:val="22"/>
         </w:rPr>
       </w:pPr>
@@ -20333,7 +20193,14 @@
                 <w:rFonts w:hint="eastAsia"/>
                 <w:sz w:val="22"/>
               </w:rPr>
-              <w:t xml:space="preserve"> 인</w:t>
+              <w:t xml:space="preserve"> </w:t>
+            </w:r>
+            <w:r>
+              <w:rPr>
+                <w:rFonts w:hint="eastAsia"/>
+                <w:sz w:val="22"/>
+              </w:rPr>
+              <w:t>순</w:t>
             </w:r>
             <w:r>
               <w:rPr>
@@ -20365,7 +20232,6 @@
           <w:p>
             <w:pPr>
               <w:rPr>
-                <w:rFonts w:hint="eastAsia"/>
                 <w:sz w:val="22"/>
               </w:rPr>
             </w:pPr>
@@ -20495,28 +20361,7 @@
                 <w:rFonts w:hint="eastAsia"/>
                 <w:sz w:val="22"/>
               </w:rPr>
-              <w:t>해당 기능이 산출한 데이터를 읽어</w:t>
-            </w:r>
-            <w:r>
-              <w:rPr>
-                <w:rFonts w:hint="eastAsia"/>
-                <w:sz w:val="22"/>
-              </w:rPr>
-              <w:t xml:space="preserve"> 들여</w:t>
-            </w:r>
-            <w:r>
-              <w:rPr>
-                <w:rFonts w:hint="eastAsia"/>
-                <w:sz w:val="22"/>
-              </w:rPr>
-              <w:t xml:space="preserve"> 이를 모터의 속력과 방향에 적용</w:t>
-            </w:r>
-            <w:r>
-              <w:rPr>
-                <w:rFonts w:hint="eastAsia"/>
-                <w:sz w:val="22"/>
-              </w:rPr>
-              <w:t>한다.</w:t>
+              <w:t>해당 기능이 산출한 데이터를 읽어 들여 이를 모터의 속력과 방향에 적용한다.</w:t>
             </w:r>
           </w:p>
         </w:tc>
@@ -20551,7 +20396,6 @@
           <w:p>
             <w:pPr>
               <w:rPr>
-                <w:rFonts w:hint="eastAsia"/>
                 <w:sz w:val="22"/>
               </w:rPr>
             </w:pPr>
@@ -20571,7 +20415,6 @@
           <w:p>
             <w:pPr>
               <w:rPr>
-                <w:rFonts w:hint="eastAsia"/>
                 <w:sz w:val="22"/>
               </w:rPr>
             </w:pPr>
@@ -20646,7 +20489,6 @@
           <w:p>
             <w:pPr>
               <w:rPr>
-                <w:rFonts w:hint="eastAsia"/>
                 <w:sz w:val="22"/>
               </w:rPr>
             </w:pPr>
@@ -20690,7 +20532,6 @@
     <w:p>
       <w:pPr>
         <w:rPr>
-          <w:rFonts w:hint="eastAsia"/>
           <w:sz w:val="22"/>
         </w:rPr>
       </w:pPr>
@@ -20878,7 +20719,6 @@
       <w:pPr>
         <w:ind w:left="200"/>
         <w:rPr>
-          <w:rFonts w:hint="eastAsia"/>
           <w:sz w:val="22"/>
         </w:rPr>
       </w:pPr>
@@ -26578,6 +26418,7 @@
   <w:style w:type="character" w:default="1" w:styleId="a0">
     <w:name w:val="Default Paragraph Font"/>
     <w:uiPriority w:val="1"/>
+    <w:semiHidden/>
     <w:unhideWhenUsed/>
   </w:style>
   <w:style w:type="table" w:default="1" w:styleId="a1">

</xml_diff>